<commit_message>
laatste commit van ruudhaertlein
</commit_message>
<xml_diff>
--- a/Vragen voor vergaderingen/Vragen voor tutor.docx
+++ b/Vragen voor vergaderingen/Vragen voor tutor.docx
@@ -16,8 +16,6 @@
         </w:rPr>
         <w:t>Vragen voor tutor:</w:t>
       </w:r>
-      <w:bookmarkStart w:id="0" w:name="_GoBack"/>
-      <w:bookmarkEnd w:id="0"/>
     </w:p>
     <w:p>
       <w:pPr>
@@ -49,8 +47,16 @@
         <w:rPr>
           <w:lang w:val="nl-NL"/>
         </w:rPr>
-        <w:t>Talententest (blz. 1 dictaat P4P)</w:t>
-      </w:r>
+        <w:t>Functioneel ontwerp</w:t>
+      </w:r>
+      <w:r>
+        <w:rPr>
+          <w:lang w:val="nl-NL"/>
+        </w:rPr>
+        <w:t>.</w:t>
+      </w:r>
+      <w:bookmarkStart w:id="0" w:name="_GoBack"/>
+      <w:bookmarkEnd w:id="0"/>
     </w:p>
     <w:p>
       <w:pPr>
@@ -67,7 +73,7 @@
         <w:rPr>
           <w:lang w:val="nl-NL"/>
         </w:rPr>
-        <w:t>Functioneel ontwerp</w:t>
+        <w:t>Procesverslag (blz. 1 Planningsschema)</w:t>
       </w:r>
     </w:p>
     <w:p>
@@ -85,7 +91,19 @@
         <w:rPr>
           <w:lang w:val="nl-NL"/>
         </w:rPr>
-        <w:t>Standaardverslag (blz. 13 dictaat P4P)</w:t>
+        <w:t xml:space="preserve">Individueel </w:t>
+      </w:r>
+      <w:r>
+        <w:rPr>
+          <w:lang w:val="nl-NL"/>
+        </w:rPr>
+        <w:t>reflectie</w:t>
+      </w:r>
+      <w:r>
+        <w:rPr>
+          <w:lang w:val="nl-NL"/>
+        </w:rPr>
+        <w:t>verslag (blz. 1 dictaat P4P)</w:t>
       </w:r>
     </w:p>
     <w:p>
@@ -103,7 +121,7 @@
         <w:rPr>
           <w:lang w:val="nl-NL"/>
         </w:rPr>
-        <w:t>Meetverslag (blz. 13 dictaat P4P)</w:t>
+        <w:t>Groepsplanning (blz. 5 dictaat P4P)</w:t>
       </w:r>
     </w:p>
     <w:p>
@@ -121,96 +139,6 @@
         <w:rPr>
           <w:lang w:val="nl-NL"/>
         </w:rPr>
-        <w:t>Procesverslag (blz. 1 Planningsschema)</w:t>
-      </w:r>
-    </w:p>
-    <w:p>
-      <w:pPr>
-        <w:pStyle w:val="ListParagraph"/>
-        <w:numPr>
-          <w:ilvl w:val="0"/>
-          <w:numId w:val="1"/>
-        </w:numPr>
-        <w:rPr>
-          <w:lang w:val="nl-NL"/>
-        </w:rPr>
-      </w:pPr>
-      <w:r>
-        <w:rPr>
-          <w:lang w:val="nl-NL"/>
-        </w:rPr>
-        <w:t xml:space="preserve">Individueel </w:t>
-      </w:r>
-      <w:r>
-        <w:rPr>
-          <w:lang w:val="nl-NL"/>
-        </w:rPr>
-        <w:t>reflectie</w:t>
-      </w:r>
-      <w:r>
-        <w:rPr>
-          <w:lang w:val="nl-NL"/>
-        </w:rPr>
-        <w:t>verslag (blz. 1 dictaat P4P)</w:t>
-      </w:r>
-    </w:p>
-    <w:p>
-      <w:pPr>
-        <w:pStyle w:val="ListParagraph"/>
-        <w:numPr>
-          <w:ilvl w:val="0"/>
-          <w:numId w:val="1"/>
-        </w:numPr>
-        <w:rPr>
-          <w:lang w:val="nl-NL"/>
-        </w:rPr>
-      </w:pPr>
-      <w:r>
-        <w:rPr>
-          <w:lang w:val="nl-NL"/>
-        </w:rPr>
-        <w:t>Groepsplanning (blz. 5 dictaat P4P)</w:t>
-      </w:r>
-    </w:p>
-    <w:p>
-      <w:pPr>
-        <w:pStyle w:val="ListParagraph"/>
-        <w:numPr>
-          <w:ilvl w:val="0"/>
-          <w:numId w:val="1"/>
-        </w:numPr>
-        <w:rPr>
-          <w:lang w:val="nl-NL"/>
-        </w:rPr>
-      </w:pPr>
-      <w:r>
-        <w:rPr>
-          <w:lang w:val="nl-NL"/>
-        </w:rPr>
-        <w:t xml:space="preserve">Individuele planning </w:t>
-      </w:r>
-      <w:r>
-        <w:rPr>
-          <w:lang w:val="nl-NL"/>
-        </w:rPr>
-        <w:t>(blz. 5 dictaat P4P)</w:t>
-      </w:r>
-    </w:p>
-    <w:p>
-      <w:pPr>
-        <w:pStyle w:val="ListParagraph"/>
-        <w:numPr>
-          <w:ilvl w:val="0"/>
-          <w:numId w:val="1"/>
-        </w:numPr>
-        <w:rPr>
-          <w:lang w:val="nl-NL"/>
-        </w:rPr>
-      </w:pPr>
-      <w:r>
-        <w:rPr>
-          <w:lang w:val="nl-NL"/>
-        </w:rPr>
         <w:t>Presentatie (blz. 9 dictaat P4P)</w:t>
       </w:r>
     </w:p>
@@ -308,6 +236,14 @@
         </w:rPr>
         <w:t>16 juni 2016 presentatie &amp; afsluiting</w:t>
       </w:r>
+    </w:p>
+    <w:p>
+      <w:pPr>
+        <w:rPr>
+          <w:b/>
+          <w:lang w:val="nl-NL"/>
+        </w:rPr>
+      </w:pPr>
     </w:p>
     <w:sectPr>
       <w:pgSz w:w="11906" w:h="16838"/>
@@ -678,6 +614,7 @@
     <w:lsdException w:name="HTML Sample" w:semiHidden="1" w:unhideWhenUsed="1"/>
     <w:lsdException w:name="HTML Typewriter" w:semiHidden="1" w:unhideWhenUsed="1"/>
     <w:lsdException w:name="HTML Variable" w:semiHidden="1" w:unhideWhenUsed="1"/>
+    <w:lsdException w:name="Normal Table" w:semiHidden="1" w:unhideWhenUsed="1"/>
     <w:lsdException w:name="annotation subject" w:semiHidden="1" w:unhideWhenUsed="1"/>
     <w:lsdException w:name="No List" w:semiHidden="1" w:unhideWhenUsed="1"/>
     <w:lsdException w:name="Outline List 1" w:semiHidden="1" w:unhideWhenUsed="1"/>
@@ -724,8 +661,10 @@
     <w:lsdException w:name="Table Subtle 2" w:semiHidden="1" w:unhideWhenUsed="1"/>
     <w:lsdException w:name="Table Web 1" w:semiHidden="1" w:unhideWhenUsed="1"/>
     <w:lsdException w:name="Table Web 2" w:semiHidden="1" w:unhideWhenUsed="1"/>
+    <w:lsdException w:name="Table Web 3" w:semiHidden="1" w:unhideWhenUsed="1"/>
     <w:lsdException w:name="Balloon Text" w:semiHidden="1" w:unhideWhenUsed="1"/>
     <w:lsdException w:name="Table Grid" w:uiPriority="39"/>
+    <w:lsdException w:name="Table Theme" w:semiHidden="1" w:unhideWhenUsed="1"/>
     <w:lsdException w:name="Placeholder Text" w:semiHidden="1"/>
     <w:lsdException w:name="No Spacing" w:uiPriority="1" w:qFormat="1"/>
     <w:lsdException w:name="Light Shading" w:uiPriority="60"/>

</xml_diff>